<commit_message>
Updated Filed - Added a section on how to resolve a diverged local and remote repo scenario
</commit_message>
<xml_diff>
--- a/GitHub_Notes/Tech_With_Tim/GitHub_Version_Control.docx
+++ b/GitHub_Notes/Tech_With_Tim/GitHub_Version_Control.docx
@@ -4091,6 +4091,1065 @@
           <w:shd w:fill="auto" w:val="clear"/>
         </w:rPr>
         <w:t xml:space="preserve">Now you have the repository on your local machine</w:t>
+      </w:r>
+    </w:p>
+    <w:p>
+      <w:pPr>
+        <w:spacing w:before="0" w:after="160" w:line="360"/>
+        <w:ind w:right="0" w:left="0" w:firstLine="0"/>
+        <w:jc w:val="left"/>
+        <w:rPr>
+          <w:rFonts w:ascii="Times New Roman" w:hAnsi="Times New Roman" w:cs="Times New Roman" w:eastAsia="Times New Roman"/>
+          <w:color w:val="auto"/>
+          <w:spacing w:val="0"/>
+          <w:position w:val="0"/>
+          <w:sz w:val="24"/>
+          <w:shd w:fill="auto" w:val="clear"/>
+        </w:rPr>
+      </w:pPr>
+      <w:r>
+        <w:rPr>
+          <w:rFonts w:ascii="Times New Roman" w:hAnsi="Times New Roman" w:cs="Times New Roman" w:eastAsia="Times New Roman"/>
+          <w:b/>
+          <w:color w:val="auto"/>
+          <w:spacing w:val="0"/>
+          <w:position w:val="0"/>
+          <w:sz w:val="28"/>
+          <w:shd w:fill="auto" w:val="clear"/>
+        </w:rPr>
+        <w:t xml:space="preserve">Pulling information from a remote repo when both your local and remote repos are out of sync (diverged)</w:t>
+      </w:r>
+    </w:p>
+    <w:p>
+      <w:pPr>
+        <w:numPr>
+          <w:ilvl w:val="0"/>
+          <w:numId w:val="57"/>
+        </w:numPr>
+        <w:spacing w:before="0" w:after="160" w:line="360"/>
+        <w:ind w:right="0" w:left="720" w:hanging="360"/>
+        <w:jc w:val="left"/>
+        <w:rPr>
+          <w:rFonts w:ascii="Times New Roman" w:hAnsi="Times New Roman" w:cs="Times New Roman" w:eastAsia="Times New Roman"/>
+          <w:color w:val="auto"/>
+          <w:spacing w:val="0"/>
+          <w:position w:val="0"/>
+          <w:sz w:val="24"/>
+          <w:shd w:fill="auto" w:val="clear"/>
+        </w:rPr>
+      </w:pPr>
+      <w:r>
+        <w:rPr>
+          <w:rFonts w:ascii="Times New Roman" w:hAnsi="Times New Roman" w:cs="Times New Roman" w:eastAsia="Times New Roman"/>
+          <w:color w:val="auto"/>
+          <w:spacing w:val="0"/>
+          <w:position w:val="0"/>
+          <w:sz w:val="24"/>
+          <w:u w:val="single"/>
+          <w:shd w:fill="auto" w:val="clear"/>
+        </w:rPr>
+        <w:t xml:space="preserve">Sceanrio</w:t>
+      </w:r>
+      <w:r>
+        <w:rPr>
+          <w:rFonts w:ascii="Times New Roman" w:hAnsi="Times New Roman" w:cs="Times New Roman" w:eastAsia="Times New Roman"/>
+          <w:color w:val="auto"/>
+          <w:spacing w:val="0"/>
+          <w:position w:val="0"/>
+          <w:sz w:val="24"/>
+          <w:shd w:fill="auto" w:val="clear"/>
+        </w:rPr>
+        <w:t xml:space="preserve">: You've made changes to certain files that are more up to date than you remote repo; however, your remote repo has a file that is more up to date than your local repo</w:t>
+      </w:r>
+    </w:p>
+    <w:p>
+      <w:pPr>
+        <w:numPr>
+          <w:ilvl w:val="0"/>
+          <w:numId w:val="57"/>
+        </w:numPr>
+        <w:spacing w:before="0" w:after="160" w:line="360"/>
+        <w:ind w:right="0" w:left="720" w:hanging="360"/>
+        <w:jc w:val="left"/>
+        <w:rPr>
+          <w:rFonts w:ascii="Times New Roman" w:hAnsi="Times New Roman" w:cs="Times New Roman" w:eastAsia="Times New Roman"/>
+          <w:color w:val="auto"/>
+          <w:spacing w:val="0"/>
+          <w:position w:val="0"/>
+          <w:sz w:val="24"/>
+          <w:shd w:fill="auto" w:val="clear"/>
+        </w:rPr>
+      </w:pPr>
+      <w:r>
+        <w:rPr>
+          <w:rFonts w:ascii="Times New Roman" w:hAnsi="Times New Roman" w:cs="Times New Roman" w:eastAsia="Times New Roman"/>
+          <w:color w:val="auto"/>
+          <w:spacing w:val="0"/>
+          <w:position w:val="0"/>
+          <w:sz w:val="24"/>
+          <w:shd w:fill="auto" w:val="clear"/>
+        </w:rPr>
+        <w:t xml:space="preserve">Local Repo - repo on your computer</w:t>
+      </w:r>
+    </w:p>
+    <w:p>
+      <w:pPr>
+        <w:numPr>
+          <w:ilvl w:val="0"/>
+          <w:numId w:val="57"/>
+        </w:numPr>
+        <w:spacing w:before="0" w:after="160" w:line="360"/>
+        <w:ind w:right="0" w:left="720" w:hanging="360"/>
+        <w:jc w:val="left"/>
+        <w:rPr>
+          <w:rFonts w:ascii="Times New Roman" w:hAnsi="Times New Roman" w:cs="Times New Roman" w:eastAsia="Times New Roman"/>
+          <w:color w:val="auto"/>
+          <w:spacing w:val="0"/>
+          <w:position w:val="0"/>
+          <w:sz w:val="24"/>
+          <w:shd w:fill="auto" w:val="clear"/>
+        </w:rPr>
+      </w:pPr>
+      <w:r>
+        <w:rPr>
+          <w:rFonts w:ascii="Times New Roman" w:hAnsi="Times New Roman" w:cs="Times New Roman" w:eastAsia="Times New Roman"/>
+          <w:color w:val="auto"/>
+          <w:spacing w:val="0"/>
+          <w:position w:val="0"/>
+          <w:sz w:val="24"/>
+          <w:shd w:fill="auto" w:val="clear"/>
+        </w:rPr>
+        <w:t xml:space="preserve">Remove Repo - repo on GitHub</w:t>
+      </w:r>
+    </w:p>
+    <w:p>
+      <w:pPr>
+        <w:numPr>
+          <w:ilvl w:val="0"/>
+          <w:numId w:val="57"/>
+        </w:numPr>
+        <w:spacing w:before="0" w:after="160" w:line="360"/>
+        <w:ind w:right="0" w:left="720" w:hanging="360"/>
+        <w:jc w:val="left"/>
+        <w:rPr>
+          <w:rFonts w:ascii="Times New Roman" w:hAnsi="Times New Roman" w:cs="Times New Roman" w:eastAsia="Times New Roman"/>
+          <w:color w:val="auto"/>
+          <w:spacing w:val="0"/>
+          <w:position w:val="0"/>
+          <w:sz w:val="24"/>
+          <w:shd w:fill="auto" w:val="clear"/>
+        </w:rPr>
+      </w:pPr>
+      <w:r>
+        <w:rPr>
+          <w:rFonts w:ascii="Times New Roman" w:hAnsi="Times New Roman" w:cs="Times New Roman" w:eastAsia="Times New Roman"/>
+          <w:color w:val="auto"/>
+          <w:spacing w:val="0"/>
+          <w:position w:val="0"/>
+          <w:sz w:val="24"/>
+          <w:shd w:fill="auto" w:val="clear"/>
+        </w:rPr>
+        <w:t xml:space="preserve">To handle this situation, you can follow the steps below to ensure that both repos are back in sync:</w:t>
+      </w:r>
+    </w:p>
+    <w:p>
+      <w:pPr>
+        <w:numPr>
+          <w:ilvl w:val="0"/>
+          <w:numId w:val="57"/>
+        </w:numPr>
+        <w:spacing w:before="0" w:after="160" w:line="360"/>
+        <w:ind w:right="0" w:left="1080" w:hanging="360"/>
+        <w:jc w:val="left"/>
+        <w:rPr>
+          <w:rFonts w:ascii="Times New Roman" w:hAnsi="Times New Roman" w:cs="Times New Roman" w:eastAsia="Times New Roman"/>
+          <w:color w:val="auto"/>
+          <w:spacing w:val="0"/>
+          <w:position w:val="0"/>
+          <w:sz w:val="24"/>
+          <w:shd w:fill="auto" w:val="clear"/>
+        </w:rPr>
+      </w:pPr>
+      <w:r>
+        <w:rPr>
+          <w:rFonts w:ascii="Times New Roman" w:hAnsi="Times New Roman" w:cs="Times New Roman" w:eastAsia="Times New Roman"/>
+          <w:color w:val="auto"/>
+          <w:spacing w:val="0"/>
+          <w:position w:val="0"/>
+          <w:sz w:val="24"/>
+          <w:shd w:fill="auto" w:val="clear"/>
+        </w:rPr>
+        <w:t xml:space="preserve">1) Use the command </w:t>
+      </w:r>
+      <w:r>
+        <w:rPr>
+          <w:rFonts w:ascii="Times New Roman" w:hAnsi="Times New Roman" w:cs="Times New Roman" w:eastAsia="Times New Roman"/>
+          <w:b/>
+          <w:color w:val="auto"/>
+          <w:spacing w:val="0"/>
+          <w:position w:val="0"/>
+          <w:sz w:val="24"/>
+          <w:shd w:fill="auto" w:val="clear"/>
+        </w:rPr>
+        <w:t xml:space="preserve">git fetch origin </w:t>
+      </w:r>
+      <w:r>
+        <w:rPr>
+          <w:rFonts w:ascii="Times New Roman" w:hAnsi="Times New Roman" w:cs="Times New Roman" w:eastAsia="Times New Roman"/>
+          <w:color w:val="auto"/>
+          <w:spacing w:val="0"/>
+          <w:position w:val="0"/>
+          <w:sz w:val="24"/>
+          <w:shd w:fill="auto" w:val="clear"/>
+        </w:rPr>
+        <w:t xml:space="preserve">in Git Bash</w:t>
+      </w:r>
+    </w:p>
+    <w:p>
+      <w:pPr>
+        <w:numPr>
+          <w:ilvl w:val="0"/>
+          <w:numId w:val="57"/>
+        </w:numPr>
+        <w:spacing w:before="0" w:after="160" w:line="360"/>
+        <w:ind w:right="0" w:left="1440" w:hanging="360"/>
+        <w:jc w:val="left"/>
+        <w:rPr>
+          <w:rFonts w:ascii="Times New Roman" w:hAnsi="Times New Roman" w:cs="Times New Roman" w:eastAsia="Times New Roman"/>
+          <w:color w:val="auto"/>
+          <w:spacing w:val="0"/>
+          <w:position w:val="0"/>
+          <w:sz w:val="24"/>
+          <w:shd w:fill="auto" w:val="clear"/>
+        </w:rPr>
+      </w:pPr>
+      <w:r>
+        <w:rPr>
+          <w:rFonts w:ascii="Times New Roman" w:hAnsi="Times New Roman" w:cs="Times New Roman" w:eastAsia="Times New Roman"/>
+          <w:color w:val="auto"/>
+          <w:spacing w:val="0"/>
+          <w:position w:val="0"/>
+          <w:sz w:val="24"/>
+          <w:shd w:fill="auto" w:val="clear"/>
+        </w:rPr>
+        <w:t xml:space="preserve">This will tell you: </w:t>
+      </w:r>
+    </w:p>
+    <w:p>
+      <w:pPr>
+        <w:numPr>
+          <w:ilvl w:val="0"/>
+          <w:numId w:val="57"/>
+        </w:numPr>
+        <w:spacing w:before="0" w:after="160" w:line="360"/>
+        <w:ind w:right="0" w:left="1800" w:hanging="360"/>
+        <w:jc w:val="left"/>
+        <w:rPr>
+          <w:rFonts w:ascii="Times New Roman" w:hAnsi="Times New Roman" w:cs="Times New Roman" w:eastAsia="Times New Roman"/>
+          <w:color w:val="auto"/>
+          <w:spacing w:val="0"/>
+          <w:position w:val="0"/>
+          <w:sz w:val="24"/>
+          <w:shd w:fill="auto" w:val="clear"/>
+        </w:rPr>
+      </w:pPr>
+      <w:r>
+        <w:rPr>
+          <w:rFonts w:ascii="Times New Roman" w:hAnsi="Times New Roman" w:cs="Times New Roman" w:eastAsia="Times New Roman"/>
+          <w:color w:val="auto"/>
+          <w:spacing w:val="0"/>
+          <w:position w:val="0"/>
+          <w:sz w:val="24"/>
+          <w:shd w:fill="auto" w:val="clear"/>
+        </w:rPr>
+        <w:t xml:space="preserve">If your local or remote branch is </w:t>
+      </w:r>
+      <w:r>
+        <w:rPr>
+          <w:rFonts w:ascii="Times New Roman" w:hAnsi="Times New Roman" w:cs="Times New Roman" w:eastAsia="Times New Roman"/>
+          <w:color w:val="auto"/>
+          <w:spacing w:val="0"/>
+          <w:position w:val="0"/>
+          <w:sz w:val="24"/>
+          <w:u w:val="single"/>
+          <w:shd w:fill="auto" w:val="clear"/>
+        </w:rPr>
+        <w:t xml:space="preserve">ahead</w:t>
+      </w:r>
+      <w:r>
+        <w:rPr>
+          <w:rFonts w:ascii="Times New Roman" w:hAnsi="Times New Roman" w:cs="Times New Roman" w:eastAsia="Times New Roman"/>
+          <w:color w:val="auto"/>
+          <w:spacing w:val="0"/>
+          <w:position w:val="0"/>
+          <w:sz w:val="24"/>
+          <w:shd w:fill="auto" w:val="clear"/>
+        </w:rPr>
+        <w:t xml:space="preserve">/</w:t>
+      </w:r>
+      <w:r>
+        <w:rPr>
+          <w:rFonts w:ascii="Times New Roman" w:hAnsi="Times New Roman" w:cs="Times New Roman" w:eastAsia="Times New Roman"/>
+          <w:color w:val="auto"/>
+          <w:spacing w:val="0"/>
+          <w:position w:val="0"/>
+          <w:sz w:val="24"/>
+          <w:u w:val="single"/>
+          <w:shd w:fill="auto" w:val="clear"/>
+        </w:rPr>
+        <w:t xml:space="preserve">behind</w:t>
+      </w:r>
+      <w:r>
+        <w:rPr>
+          <w:rFonts w:ascii="Times New Roman" w:hAnsi="Times New Roman" w:cs="Times New Roman" w:eastAsia="Times New Roman"/>
+          <w:color w:val="auto"/>
+          <w:spacing w:val="0"/>
+          <w:position w:val="0"/>
+          <w:sz w:val="24"/>
+          <w:shd w:fill="auto" w:val="clear"/>
+        </w:rPr>
+        <w:t xml:space="preserve">/</w:t>
+      </w:r>
+      <w:r>
+        <w:rPr>
+          <w:rFonts w:ascii="Times New Roman" w:hAnsi="Times New Roman" w:cs="Times New Roman" w:eastAsia="Times New Roman"/>
+          <w:color w:val="auto"/>
+          <w:spacing w:val="0"/>
+          <w:position w:val="0"/>
+          <w:sz w:val="24"/>
+          <w:u w:val="single"/>
+          <w:shd w:fill="auto" w:val="clear"/>
+        </w:rPr>
+        <w:t xml:space="preserve">diverged</w:t>
+      </w:r>
+    </w:p>
+    <w:p>
+      <w:pPr>
+        <w:numPr>
+          <w:ilvl w:val="0"/>
+          <w:numId w:val="57"/>
+        </w:numPr>
+        <w:spacing w:before="0" w:after="160" w:line="360"/>
+        <w:ind w:right="0" w:left="1800" w:hanging="360"/>
+        <w:jc w:val="left"/>
+        <w:rPr>
+          <w:rFonts w:ascii="Times New Roman" w:hAnsi="Times New Roman" w:cs="Times New Roman" w:eastAsia="Times New Roman"/>
+          <w:color w:val="auto"/>
+          <w:spacing w:val="0"/>
+          <w:position w:val="0"/>
+          <w:sz w:val="24"/>
+          <w:shd w:fill="auto" w:val="clear"/>
+        </w:rPr>
+      </w:pPr>
+      <w:r>
+        <w:rPr>
+          <w:rFonts w:ascii="Times New Roman" w:hAnsi="Times New Roman" w:cs="Times New Roman" w:eastAsia="Times New Roman"/>
+          <w:color w:val="auto"/>
+          <w:spacing w:val="0"/>
+          <w:position w:val="0"/>
+          <w:sz w:val="24"/>
+          <w:shd w:fill="auto" w:val="clear"/>
+        </w:rPr>
+        <w:t xml:space="preserve">If you're only </w:t>
+      </w:r>
+      <w:r>
+        <w:rPr>
+          <w:rFonts w:ascii="Times New Roman" w:hAnsi="Times New Roman" w:cs="Times New Roman" w:eastAsia="Times New Roman"/>
+          <w:b/>
+          <w:color w:val="auto"/>
+          <w:spacing w:val="0"/>
+          <w:position w:val="0"/>
+          <w:sz w:val="24"/>
+          <w:shd w:fill="auto" w:val="clear"/>
+        </w:rPr>
+        <w:t xml:space="preserve">ahead </w:t>
+      </w:r>
+      <w:r>
+        <w:rPr>
+          <w:rFonts w:ascii="Cambria Math" w:hAnsi="Cambria Math" w:cs="Cambria Math" w:eastAsia="Cambria Math"/>
+          <w:color w:val="auto"/>
+          <w:spacing w:val="0"/>
+          <w:position w:val="0"/>
+          <w:sz w:val="24"/>
+          <w:shd w:fill="auto" w:val="clear"/>
+        </w:rPr>
+        <w:t xml:space="preserve">→</w:t>
+      </w:r>
+      <w:r>
+        <w:rPr>
+          <w:rFonts w:ascii="Times New Roman" w:hAnsi="Times New Roman" w:cs="Times New Roman" w:eastAsia="Times New Roman"/>
+          <w:color w:val="auto"/>
+          <w:spacing w:val="0"/>
+          <w:position w:val="0"/>
+          <w:sz w:val="24"/>
+          <w:shd w:fill="auto" w:val="clear"/>
+        </w:rPr>
+        <w:t xml:space="preserve"> no pull needed, remote is just behind.</w:t>
+      </w:r>
+    </w:p>
+    <w:p>
+      <w:pPr>
+        <w:numPr>
+          <w:ilvl w:val="0"/>
+          <w:numId w:val="57"/>
+        </w:numPr>
+        <w:spacing w:before="0" w:after="160" w:line="360"/>
+        <w:ind w:right="0" w:left="1800" w:hanging="360"/>
+        <w:jc w:val="left"/>
+        <w:rPr>
+          <w:rFonts w:ascii="Times New Roman" w:hAnsi="Times New Roman" w:cs="Times New Roman" w:eastAsia="Times New Roman"/>
+          <w:color w:val="auto"/>
+          <w:spacing w:val="0"/>
+          <w:position w:val="0"/>
+          <w:sz w:val="24"/>
+          <w:shd w:fill="auto" w:val="clear"/>
+        </w:rPr>
+      </w:pPr>
+      <w:r>
+        <w:rPr>
+          <w:rFonts w:ascii="Times New Roman" w:hAnsi="Times New Roman" w:cs="Times New Roman" w:eastAsia="Times New Roman"/>
+          <w:color w:val="auto"/>
+          <w:spacing w:val="0"/>
+          <w:position w:val="0"/>
+          <w:sz w:val="24"/>
+          <w:shd w:fill="auto" w:val="clear"/>
+        </w:rPr>
+        <w:t xml:space="preserve">If you're </w:t>
+      </w:r>
+      <w:r>
+        <w:rPr>
+          <w:rFonts w:ascii="Times New Roman" w:hAnsi="Times New Roman" w:cs="Times New Roman" w:eastAsia="Times New Roman"/>
+          <w:b/>
+          <w:color w:val="auto"/>
+          <w:spacing w:val="0"/>
+          <w:position w:val="0"/>
+          <w:sz w:val="24"/>
+          <w:shd w:fill="auto" w:val="clear"/>
+        </w:rPr>
+        <w:t xml:space="preserve">behind </w:t>
+      </w:r>
+      <w:r>
+        <w:rPr>
+          <w:rFonts w:ascii="Cambria Math" w:hAnsi="Cambria Math" w:cs="Cambria Math" w:eastAsia="Cambria Math"/>
+          <w:color w:val="auto"/>
+          <w:spacing w:val="0"/>
+          <w:position w:val="0"/>
+          <w:sz w:val="24"/>
+          <w:shd w:fill="auto" w:val="clear"/>
+        </w:rPr>
+        <w:t xml:space="preserve">→</w:t>
+      </w:r>
+      <w:r>
+        <w:rPr>
+          <w:rFonts w:ascii="Times New Roman" w:hAnsi="Times New Roman" w:cs="Times New Roman" w:eastAsia="Times New Roman"/>
+          <w:color w:val="auto"/>
+          <w:spacing w:val="0"/>
+          <w:position w:val="0"/>
+          <w:sz w:val="24"/>
+          <w:shd w:fill="auto" w:val="clear"/>
+        </w:rPr>
+        <w:t xml:space="preserve"> git pull will bring changes into your local repo.</w:t>
+      </w:r>
+    </w:p>
+    <w:p>
+      <w:pPr>
+        <w:numPr>
+          <w:ilvl w:val="0"/>
+          <w:numId w:val="57"/>
+        </w:numPr>
+        <w:spacing w:before="0" w:after="160" w:line="360"/>
+        <w:ind w:right="0" w:left="1800" w:hanging="360"/>
+        <w:jc w:val="left"/>
+        <w:rPr>
+          <w:rFonts w:ascii="Times New Roman" w:hAnsi="Times New Roman" w:cs="Times New Roman" w:eastAsia="Times New Roman"/>
+          <w:color w:val="auto"/>
+          <w:spacing w:val="0"/>
+          <w:position w:val="0"/>
+          <w:sz w:val="24"/>
+          <w:shd w:fill="auto" w:val="clear"/>
+        </w:rPr>
+      </w:pPr>
+      <w:r>
+        <w:rPr>
+          <w:rFonts w:ascii="Times New Roman" w:hAnsi="Times New Roman" w:cs="Times New Roman" w:eastAsia="Times New Roman"/>
+          <w:color w:val="auto"/>
+          <w:spacing w:val="0"/>
+          <w:position w:val="0"/>
+          <w:sz w:val="24"/>
+          <w:shd w:fill="auto" w:val="clear"/>
+        </w:rPr>
+        <w:t xml:space="preserve">If you're </w:t>
+      </w:r>
+      <w:r>
+        <w:rPr>
+          <w:rFonts w:ascii="Times New Roman" w:hAnsi="Times New Roman" w:cs="Times New Roman" w:eastAsia="Times New Roman"/>
+          <w:b/>
+          <w:color w:val="auto"/>
+          <w:spacing w:val="0"/>
+          <w:position w:val="0"/>
+          <w:sz w:val="24"/>
+          <w:shd w:fill="auto" w:val="clear"/>
+        </w:rPr>
+        <w:t xml:space="preserve">diverged </w:t>
+      </w:r>
+      <w:r>
+        <w:rPr>
+          <w:rFonts w:ascii="Cambria Math" w:hAnsi="Cambria Math" w:cs="Cambria Math" w:eastAsia="Cambria Math"/>
+          <w:color w:val="auto"/>
+          <w:spacing w:val="0"/>
+          <w:position w:val="0"/>
+          <w:sz w:val="24"/>
+          <w:shd w:fill="auto" w:val="clear"/>
+        </w:rPr>
+        <w:t xml:space="preserve">→</w:t>
+      </w:r>
+      <w:r>
+        <w:rPr>
+          <w:rFonts w:ascii="Times New Roman" w:hAnsi="Times New Roman" w:cs="Times New Roman" w:eastAsia="Times New Roman"/>
+          <w:color w:val="auto"/>
+          <w:spacing w:val="0"/>
+          <w:position w:val="0"/>
+          <w:sz w:val="24"/>
+          <w:shd w:fill="auto" w:val="clear"/>
+        </w:rPr>
+        <w:t xml:space="preserve"> you may want to resolve manually (merge or rebase).</w:t>
+      </w:r>
+    </w:p>
+    <w:p>
+      <w:pPr>
+        <w:numPr>
+          <w:ilvl w:val="0"/>
+          <w:numId w:val="57"/>
+        </w:numPr>
+        <w:spacing w:before="0" w:after="160" w:line="360"/>
+        <w:ind w:right="0" w:left="1080" w:hanging="360"/>
+        <w:jc w:val="left"/>
+        <w:rPr>
+          <w:rFonts w:ascii="Times New Roman" w:hAnsi="Times New Roman" w:cs="Times New Roman" w:eastAsia="Times New Roman"/>
+          <w:color w:val="auto"/>
+          <w:spacing w:val="0"/>
+          <w:position w:val="0"/>
+          <w:sz w:val="24"/>
+          <w:shd w:fill="auto" w:val="clear"/>
+        </w:rPr>
+      </w:pPr>
+      <w:r>
+        <w:rPr>
+          <w:rFonts w:ascii="Times New Roman" w:hAnsi="Times New Roman" w:cs="Times New Roman" w:eastAsia="Times New Roman"/>
+          <w:color w:val="auto"/>
+          <w:spacing w:val="0"/>
+          <w:position w:val="0"/>
+          <w:sz w:val="24"/>
+          <w:shd w:fill="auto" w:val="clear"/>
+        </w:rPr>
+        <w:t xml:space="preserve">2) If your local and remote repos are </w:t>
+      </w:r>
+      <w:r>
+        <w:rPr>
+          <w:rFonts w:ascii="Times New Roman" w:hAnsi="Times New Roman" w:cs="Times New Roman" w:eastAsia="Times New Roman"/>
+          <w:color w:val="auto"/>
+          <w:spacing w:val="0"/>
+          <w:position w:val="0"/>
+          <w:sz w:val="24"/>
+          <w:u w:val="single"/>
+          <w:shd w:fill="auto" w:val="clear"/>
+        </w:rPr>
+        <w:t xml:space="preserve">diverged</w:t>
+      </w:r>
+      <w:r>
+        <w:rPr>
+          <w:rFonts w:ascii="Times New Roman" w:hAnsi="Times New Roman" w:cs="Times New Roman" w:eastAsia="Times New Roman"/>
+          <w:color w:val="auto"/>
+          <w:spacing w:val="0"/>
+          <w:position w:val="0"/>
+          <w:sz w:val="24"/>
+          <w:shd w:fill="auto" w:val="clear"/>
+        </w:rPr>
+        <w:t xml:space="preserve">, you can then run </w:t>
+      </w:r>
+      <w:r>
+        <w:rPr>
+          <w:rFonts w:ascii="Times New Roman" w:hAnsi="Times New Roman" w:cs="Times New Roman" w:eastAsia="Times New Roman"/>
+          <w:b/>
+          <w:color w:val="auto"/>
+          <w:spacing w:val="0"/>
+          <w:position w:val="0"/>
+          <w:sz w:val="24"/>
+          <w:shd w:fill="auto" w:val="clear"/>
+        </w:rPr>
+        <w:t xml:space="preserve">git pull origin master </w:t>
+      </w:r>
+      <w:r>
+        <w:rPr>
+          <w:rFonts w:ascii="Times New Roman" w:hAnsi="Times New Roman" w:cs="Times New Roman" w:eastAsia="Times New Roman"/>
+          <w:color w:val="auto"/>
+          <w:spacing w:val="0"/>
+          <w:position w:val="0"/>
+          <w:sz w:val="24"/>
+          <w:shd w:fill="auto" w:val="clear"/>
+        </w:rPr>
+        <w:t xml:space="preserve">in Git Bash </w:t>
+      </w:r>
+      <w:r>
+        <w:rPr>
+          <w:rFonts w:ascii="Times New Roman" w:hAnsi="Times New Roman" w:cs="Times New Roman" w:eastAsia="Times New Roman"/>
+          <w:color w:val="auto"/>
+          <w:spacing w:val="0"/>
+          <w:position w:val="0"/>
+          <w:sz w:val="24"/>
+          <w:shd w:fill="auto" w:val="clear"/>
+        </w:rPr>
+        <w:t xml:space="preserve">(or main if main is your default branch)</w:t>
+      </w:r>
+    </w:p>
+    <w:p>
+      <w:pPr>
+        <w:numPr>
+          <w:ilvl w:val="0"/>
+          <w:numId w:val="57"/>
+        </w:numPr>
+        <w:spacing w:before="0" w:after="160" w:line="360"/>
+        <w:ind w:right="0" w:left="1440" w:hanging="360"/>
+        <w:jc w:val="left"/>
+        <w:rPr>
+          <w:rFonts w:ascii="Times New Roman" w:hAnsi="Times New Roman" w:cs="Times New Roman" w:eastAsia="Times New Roman"/>
+          <w:color w:val="auto"/>
+          <w:spacing w:val="0"/>
+          <w:position w:val="0"/>
+          <w:sz w:val="24"/>
+          <w:shd w:fill="auto" w:val="clear"/>
+        </w:rPr>
+      </w:pPr>
+      <w:r>
+        <w:rPr>
+          <w:rFonts w:ascii="Times New Roman" w:hAnsi="Times New Roman" w:cs="Times New Roman" w:eastAsia="Times New Roman"/>
+          <w:color w:val="auto"/>
+          <w:spacing w:val="0"/>
+          <w:position w:val="0"/>
+          <w:sz w:val="24"/>
+          <w:shd w:fill="auto" w:val="clear"/>
+        </w:rPr>
+        <w:t xml:space="preserve">Your local repo should stay exactly the same</w:t>
+      </w:r>
+    </w:p>
+    <w:p>
+      <w:pPr>
+        <w:numPr>
+          <w:ilvl w:val="0"/>
+          <w:numId w:val="57"/>
+        </w:numPr>
+        <w:spacing w:before="0" w:after="160" w:line="360"/>
+        <w:ind w:right="0" w:left="1440" w:hanging="360"/>
+        <w:jc w:val="left"/>
+        <w:rPr>
+          <w:rFonts w:ascii="Times New Roman" w:hAnsi="Times New Roman" w:cs="Times New Roman" w:eastAsia="Times New Roman"/>
+          <w:color w:val="auto"/>
+          <w:spacing w:val="0"/>
+          <w:position w:val="0"/>
+          <w:sz w:val="24"/>
+          <w:shd w:fill="auto" w:val="clear"/>
+        </w:rPr>
+      </w:pPr>
+      <w:r>
+        <w:rPr>
+          <w:rFonts w:ascii="Times New Roman" w:hAnsi="Times New Roman" w:cs="Times New Roman" w:eastAsia="Times New Roman"/>
+          <w:color w:val="auto"/>
+          <w:spacing w:val="0"/>
+          <w:position w:val="0"/>
+          <w:sz w:val="24"/>
+          <w:shd w:fill="auto" w:val="clear"/>
+        </w:rPr>
+        <w:t xml:space="preserve">No files on your local repo should be updated besides the file that is behind compared to your remote repo</w:t>
+      </w:r>
+    </w:p>
+    <w:p>
+      <w:pPr>
+        <w:numPr>
+          <w:ilvl w:val="0"/>
+          <w:numId w:val="57"/>
+        </w:numPr>
+        <w:spacing w:before="0" w:after="160" w:line="360"/>
+        <w:ind w:right="0" w:left="1800" w:hanging="360"/>
+        <w:jc w:val="left"/>
+        <w:rPr>
+          <w:rFonts w:ascii="Times New Roman" w:hAnsi="Times New Roman" w:cs="Times New Roman" w:eastAsia="Times New Roman"/>
+          <w:color w:val="auto"/>
+          <w:spacing w:val="0"/>
+          <w:position w:val="0"/>
+          <w:sz w:val="24"/>
+          <w:shd w:fill="auto" w:val="clear"/>
+        </w:rPr>
+      </w:pPr>
+      <w:r>
+        <w:rPr>
+          <w:rFonts w:ascii="Times New Roman" w:hAnsi="Times New Roman" w:cs="Times New Roman" w:eastAsia="Times New Roman"/>
+          <w:color w:val="auto"/>
+          <w:spacing w:val="0"/>
+          <w:position w:val="0"/>
+          <w:sz w:val="24"/>
+          <w:shd w:fill="auto" w:val="clear"/>
+        </w:rPr>
+        <w:t xml:space="preserve">For example, let's say a change to your README.md file in GitHub. No other files were changed in GitHub</w:t>
+      </w:r>
+    </w:p>
+    <w:p>
+      <w:pPr>
+        <w:numPr>
+          <w:ilvl w:val="0"/>
+          <w:numId w:val="57"/>
+        </w:numPr>
+        <w:spacing w:before="0" w:after="160" w:line="360"/>
+        <w:ind w:right="0" w:left="1800" w:hanging="360"/>
+        <w:jc w:val="left"/>
+        <w:rPr>
+          <w:rFonts w:ascii="Times New Roman" w:hAnsi="Times New Roman" w:cs="Times New Roman" w:eastAsia="Times New Roman"/>
+          <w:color w:val="auto"/>
+          <w:spacing w:val="0"/>
+          <w:position w:val="0"/>
+          <w:sz w:val="24"/>
+          <w:shd w:fill="auto" w:val="clear"/>
+        </w:rPr>
+      </w:pPr>
+      <w:r>
+        <w:rPr>
+          <w:rFonts w:ascii="Times New Roman" w:hAnsi="Times New Roman" w:cs="Times New Roman" w:eastAsia="Times New Roman"/>
+          <w:color w:val="auto"/>
+          <w:spacing w:val="0"/>
+          <w:position w:val="0"/>
+          <w:sz w:val="24"/>
+          <w:shd w:fill="auto" w:val="clear"/>
+        </w:rPr>
+        <w:t xml:space="preserve">On you computer you may have made many code changes, but didn't touch the local README.md file</w:t>
+      </w:r>
+    </w:p>
+    <w:p>
+      <w:pPr>
+        <w:numPr>
+          <w:ilvl w:val="0"/>
+          <w:numId w:val="57"/>
+        </w:numPr>
+        <w:spacing w:before="0" w:after="160" w:line="360"/>
+        <w:ind w:right="0" w:left="1800" w:hanging="360"/>
+        <w:jc w:val="left"/>
+        <w:rPr>
+          <w:rFonts w:ascii="Times New Roman" w:hAnsi="Times New Roman" w:cs="Times New Roman" w:eastAsia="Times New Roman"/>
+          <w:color w:val="auto"/>
+          <w:spacing w:val="0"/>
+          <w:position w:val="0"/>
+          <w:sz w:val="24"/>
+          <w:shd w:fill="auto" w:val="clear"/>
+        </w:rPr>
+      </w:pPr>
+      <w:r>
+        <w:rPr>
+          <w:rFonts w:ascii="Times New Roman" w:hAnsi="Times New Roman" w:cs="Times New Roman" w:eastAsia="Times New Roman"/>
+          <w:color w:val="auto"/>
+          <w:spacing w:val="0"/>
+          <w:position w:val="0"/>
+          <w:sz w:val="24"/>
+          <w:shd w:fill="auto" w:val="clear"/>
+        </w:rPr>
+        <w:t xml:space="preserve">If you used the git pull origin master command, the only file that would be updated on your local computer would be the README.md file. </w:t>
+      </w:r>
+    </w:p>
+    <w:p>
+      <w:pPr>
+        <w:numPr>
+          <w:ilvl w:val="0"/>
+          <w:numId w:val="57"/>
+        </w:numPr>
+        <w:spacing w:before="0" w:after="160" w:line="360"/>
+        <w:ind w:right="0" w:left="1800" w:hanging="360"/>
+        <w:jc w:val="left"/>
+        <w:rPr>
+          <w:rFonts w:ascii="Times New Roman" w:hAnsi="Times New Roman" w:cs="Times New Roman" w:eastAsia="Times New Roman"/>
+          <w:color w:val="auto"/>
+          <w:spacing w:val="0"/>
+          <w:position w:val="0"/>
+          <w:sz w:val="24"/>
+          <w:shd w:fill="auto" w:val="clear"/>
+        </w:rPr>
+      </w:pPr>
+      <w:r>
+        <w:rPr>
+          <w:rFonts w:ascii="Times New Roman" w:hAnsi="Times New Roman" w:cs="Times New Roman" w:eastAsia="Times New Roman"/>
+          <w:color w:val="auto"/>
+          <w:spacing w:val="0"/>
+          <w:position w:val="0"/>
+          <w:sz w:val="24"/>
+          <w:shd w:fill="auto" w:val="clear"/>
+        </w:rPr>
+        <w:t xml:space="preserve">The files that are behind on your remote repo would not overwrite the more up-to-date files on your local computer.</w:t>
+      </w:r>
+    </w:p>
+    <w:p>
+      <w:pPr>
+        <w:numPr>
+          <w:ilvl w:val="0"/>
+          <w:numId w:val="57"/>
+        </w:numPr>
+        <w:spacing w:before="0" w:after="160" w:line="360"/>
+        <w:ind w:right="0" w:left="1080" w:hanging="360"/>
+        <w:jc w:val="left"/>
+        <w:rPr>
+          <w:rFonts w:ascii="Times New Roman" w:hAnsi="Times New Roman" w:cs="Times New Roman" w:eastAsia="Times New Roman"/>
+          <w:color w:val="auto"/>
+          <w:spacing w:val="0"/>
+          <w:position w:val="0"/>
+          <w:sz w:val="24"/>
+          <w:shd w:fill="auto" w:val="clear"/>
+        </w:rPr>
+      </w:pPr>
+      <w:r>
+        <w:rPr>
+          <w:rFonts w:ascii="Times New Roman" w:hAnsi="Times New Roman" w:cs="Times New Roman" w:eastAsia="Times New Roman"/>
+          <w:color w:val="auto"/>
+          <w:spacing w:val="0"/>
+          <w:position w:val="0"/>
+          <w:sz w:val="24"/>
+          <w:shd w:fill="auto" w:val="clear"/>
+        </w:rPr>
+        <w:t xml:space="preserve">3) Once you run the git pull origin master command, a Vim text editor will appear in Git Bash</w:t>
+      </w:r>
+    </w:p>
+    <w:p>
+      <w:pPr>
+        <w:numPr>
+          <w:ilvl w:val="0"/>
+          <w:numId w:val="57"/>
+        </w:numPr>
+        <w:spacing w:before="0" w:after="160" w:line="360"/>
+        <w:ind w:right="0" w:left="1440" w:hanging="360"/>
+        <w:jc w:val="left"/>
+        <w:rPr>
+          <w:rFonts w:ascii="Times New Roman" w:hAnsi="Times New Roman" w:cs="Times New Roman" w:eastAsia="Times New Roman"/>
+          <w:color w:val="auto"/>
+          <w:spacing w:val="0"/>
+          <w:position w:val="0"/>
+          <w:sz w:val="24"/>
+          <w:shd w:fill="auto" w:val="clear"/>
+        </w:rPr>
+      </w:pPr>
+      <w:r>
+        <w:rPr>
+          <w:rFonts w:ascii="Times New Roman" w:hAnsi="Times New Roman" w:cs="Times New Roman" w:eastAsia="Times New Roman"/>
+          <w:color w:val="auto"/>
+          <w:spacing w:val="0"/>
+          <w:position w:val="0"/>
+          <w:sz w:val="24"/>
+          <w:shd w:fill="auto" w:val="clear"/>
+        </w:rPr>
+        <w:t xml:space="preserve">Vim will ask if you want to add a comment stating why the remote and local repos are being merged together</w:t>
+      </w:r>
+    </w:p>
+    <w:p>
+      <w:pPr>
+        <w:numPr>
+          <w:ilvl w:val="0"/>
+          <w:numId w:val="57"/>
+        </w:numPr>
+        <w:spacing w:before="0" w:after="160" w:line="360"/>
+        <w:ind w:right="0" w:left="1440" w:hanging="360"/>
+        <w:jc w:val="left"/>
+        <w:rPr>
+          <w:rFonts w:ascii="Times New Roman" w:hAnsi="Times New Roman" w:cs="Times New Roman" w:eastAsia="Times New Roman"/>
+          <w:color w:val="auto"/>
+          <w:spacing w:val="0"/>
+          <w:position w:val="0"/>
+          <w:sz w:val="24"/>
+          <w:shd w:fill="auto" w:val="clear"/>
+        </w:rPr>
+      </w:pPr>
+      <w:r>
+        <w:rPr>
+          <w:rFonts w:ascii="Times New Roman" w:hAnsi="Times New Roman" w:cs="Times New Roman" w:eastAsia="Times New Roman"/>
+          <w:color w:val="auto"/>
+          <w:spacing w:val="0"/>
+          <w:position w:val="0"/>
+          <w:sz w:val="24"/>
+          <w:shd w:fill="auto" w:val="clear"/>
+        </w:rPr>
+        <w:t xml:space="preserve">When ready, you can:</w:t>
+      </w:r>
+    </w:p>
+    <w:p>
+      <w:pPr>
+        <w:numPr>
+          <w:ilvl w:val="0"/>
+          <w:numId w:val="57"/>
+        </w:numPr>
+        <w:spacing w:before="0" w:after="160" w:line="360"/>
+        <w:ind w:right="0" w:left="1800" w:hanging="360"/>
+        <w:jc w:val="left"/>
+        <w:rPr>
+          <w:rFonts w:ascii="Times New Roman" w:hAnsi="Times New Roman" w:cs="Times New Roman" w:eastAsia="Times New Roman"/>
+          <w:color w:val="auto"/>
+          <w:spacing w:val="0"/>
+          <w:position w:val="0"/>
+          <w:sz w:val="24"/>
+          <w:shd w:fill="auto" w:val="clear"/>
+        </w:rPr>
+      </w:pPr>
+      <w:r>
+        <w:rPr>
+          <w:rFonts w:ascii="Times New Roman" w:hAnsi="Times New Roman" w:cs="Times New Roman" w:eastAsia="Times New Roman"/>
+          <w:color w:val="auto"/>
+          <w:spacing w:val="0"/>
+          <w:position w:val="0"/>
+          <w:sz w:val="24"/>
+          <w:shd w:fill="auto" w:val="clear"/>
+        </w:rPr>
+        <w:t xml:space="preserve">1) Press Esc to enter command mode</w:t>
+      </w:r>
+    </w:p>
+    <w:p>
+      <w:pPr>
+        <w:numPr>
+          <w:ilvl w:val="0"/>
+          <w:numId w:val="57"/>
+        </w:numPr>
+        <w:spacing w:before="0" w:after="160" w:line="360"/>
+        <w:ind w:right="0" w:left="1800" w:hanging="360"/>
+        <w:jc w:val="left"/>
+        <w:rPr>
+          <w:rFonts w:ascii="Times New Roman" w:hAnsi="Times New Roman" w:cs="Times New Roman" w:eastAsia="Times New Roman"/>
+          <w:color w:val="auto"/>
+          <w:spacing w:val="0"/>
+          <w:position w:val="0"/>
+          <w:sz w:val="24"/>
+          <w:shd w:fill="auto" w:val="clear"/>
+        </w:rPr>
+      </w:pPr>
+      <w:r>
+        <w:rPr>
+          <w:rFonts w:ascii="Times New Roman" w:hAnsi="Times New Roman" w:cs="Times New Roman" w:eastAsia="Times New Roman"/>
+          <w:color w:val="auto"/>
+          <w:spacing w:val="0"/>
+          <w:position w:val="0"/>
+          <w:sz w:val="24"/>
+          <w:shd w:fill="auto" w:val="clear"/>
+        </w:rPr>
+        <w:t xml:space="preserve">2) Enter :wq to "write" and "quit"</w:t>
+      </w:r>
+    </w:p>
+    <w:p>
+      <w:pPr>
+        <w:numPr>
+          <w:ilvl w:val="0"/>
+          <w:numId w:val="57"/>
+        </w:numPr>
+        <w:spacing w:before="0" w:after="160" w:line="360"/>
+        <w:ind w:right="0" w:left="1440" w:hanging="360"/>
+        <w:jc w:val="left"/>
+        <w:rPr>
+          <w:rFonts w:ascii="Times New Roman" w:hAnsi="Times New Roman" w:cs="Times New Roman" w:eastAsia="Times New Roman"/>
+          <w:color w:val="auto"/>
+          <w:spacing w:val="0"/>
+          <w:position w:val="0"/>
+          <w:sz w:val="24"/>
+          <w:shd w:fill="auto" w:val="clear"/>
+        </w:rPr>
+      </w:pPr>
+      <w:r>
+        <w:rPr>
+          <w:rFonts w:ascii="Times New Roman" w:hAnsi="Times New Roman" w:cs="Times New Roman" w:eastAsia="Times New Roman"/>
+          <w:color w:val="auto"/>
+          <w:spacing w:val="0"/>
+          <w:position w:val="0"/>
+          <w:sz w:val="24"/>
+          <w:shd w:fill="auto" w:val="clear"/>
+        </w:rPr>
+        <w:t xml:space="preserve">This will: </w:t>
+      </w:r>
+    </w:p>
+    <w:p>
+      <w:pPr>
+        <w:numPr>
+          <w:ilvl w:val="0"/>
+          <w:numId w:val="57"/>
+        </w:numPr>
+        <w:spacing w:before="0" w:after="160" w:line="360"/>
+        <w:ind w:right="0" w:left="1800" w:hanging="360"/>
+        <w:jc w:val="left"/>
+        <w:rPr>
+          <w:rFonts w:ascii="Times New Roman" w:hAnsi="Times New Roman" w:cs="Times New Roman" w:eastAsia="Times New Roman"/>
+          <w:color w:val="auto"/>
+          <w:spacing w:val="0"/>
+          <w:position w:val="0"/>
+          <w:sz w:val="24"/>
+          <w:shd w:fill="auto" w:val="clear"/>
+        </w:rPr>
+      </w:pPr>
+      <w:r>
+        <w:rPr>
+          <w:rFonts w:ascii="Times New Roman" w:hAnsi="Times New Roman" w:cs="Times New Roman" w:eastAsia="Times New Roman"/>
+          <w:color w:val="auto"/>
+          <w:spacing w:val="0"/>
+          <w:position w:val="0"/>
+          <w:sz w:val="24"/>
+          <w:shd w:fill="auto" w:val="clear"/>
+        </w:rPr>
+        <w:t xml:space="preserve">1) Git will finish the merge.</w:t>
+      </w:r>
+    </w:p>
+    <w:p>
+      <w:pPr>
+        <w:numPr>
+          <w:ilvl w:val="0"/>
+          <w:numId w:val="57"/>
+        </w:numPr>
+        <w:spacing w:before="0" w:after="160" w:line="360"/>
+        <w:ind w:right="0" w:left="1800" w:hanging="360"/>
+        <w:jc w:val="left"/>
+        <w:rPr>
+          <w:rFonts w:ascii="Times New Roman" w:hAnsi="Times New Roman" w:cs="Times New Roman" w:eastAsia="Times New Roman"/>
+          <w:color w:val="auto"/>
+          <w:spacing w:val="0"/>
+          <w:position w:val="0"/>
+          <w:sz w:val="24"/>
+          <w:shd w:fill="auto" w:val="clear"/>
+        </w:rPr>
+      </w:pPr>
+      <w:r>
+        <w:rPr>
+          <w:rFonts w:ascii="Times New Roman" w:hAnsi="Times New Roman" w:cs="Times New Roman" w:eastAsia="Times New Roman"/>
+          <w:color w:val="auto"/>
+          <w:spacing w:val="0"/>
+          <w:position w:val="0"/>
+          <w:sz w:val="24"/>
+          <w:shd w:fill="auto" w:val="clear"/>
+        </w:rPr>
+        <w:t xml:space="preserve">2) The merge commit will be created.</w:t>
+      </w:r>
+    </w:p>
+    <w:p>
+      <w:pPr>
+        <w:numPr>
+          <w:ilvl w:val="0"/>
+          <w:numId w:val="57"/>
+        </w:numPr>
+        <w:spacing w:before="0" w:after="160" w:line="360"/>
+        <w:ind w:right="0" w:left="1800" w:hanging="360"/>
+        <w:jc w:val="left"/>
+        <w:rPr>
+          <w:rFonts w:ascii="Times New Roman" w:hAnsi="Times New Roman" w:cs="Times New Roman" w:eastAsia="Times New Roman"/>
+          <w:color w:val="auto"/>
+          <w:spacing w:val="0"/>
+          <w:position w:val="0"/>
+          <w:sz w:val="24"/>
+          <w:shd w:fill="auto" w:val="clear"/>
+        </w:rPr>
+      </w:pPr>
+      <w:r>
+        <w:rPr>
+          <w:rFonts w:ascii="Times New Roman" w:hAnsi="Times New Roman" w:cs="Times New Roman" w:eastAsia="Times New Roman"/>
+          <w:color w:val="auto"/>
+          <w:spacing w:val="0"/>
+          <w:position w:val="0"/>
+          <w:sz w:val="24"/>
+          <w:shd w:fill="auto" w:val="clear"/>
+        </w:rPr>
+        <w:t xml:space="preserve">3) Your local branch will now include both your changes from your local  repo and the remote repo changes.</w:t>
       </w:r>
     </w:p>
   </w:body>
@@ -4176,37 +5235,47 @@
       <w:lvlText w:val="•"/>
     </w:lvl>
   </w:abstractNum>
+  <w:abstractNum w:abstractNumId="66">
+    <w:lvl w:ilvl="0">
+      <w:start w:val="1"/>
+      <w:numFmt w:val="bullet"/>
+      <w:lvlText w:val="•"/>
+    </w:lvl>
+  </w:abstractNum>
   <w:num w:numId="3">
+    <w:abstractNumId w:val="66"/>
+  </w:num>
+  <w:num w:numId="5">
     <w:abstractNumId w:val="60"/>
   </w:num>
-  <w:num w:numId="5">
+  <w:num w:numId="9">
     <w:abstractNumId w:val="54"/>
   </w:num>
-  <w:num w:numId="9">
+  <w:num w:numId="15">
     <w:abstractNumId w:val="48"/>
   </w:num>
-  <w:num w:numId="15">
+  <w:num w:numId="23">
     <w:abstractNumId w:val="42"/>
   </w:num>
-  <w:num w:numId="23">
+  <w:num w:numId="25">
     <w:abstractNumId w:val="36"/>
   </w:num>
-  <w:num w:numId="25">
+  <w:num w:numId="28">
     <w:abstractNumId w:val="30"/>
   </w:num>
-  <w:num w:numId="28">
+  <w:num w:numId="33">
     <w:abstractNumId w:val="24"/>
   </w:num>
-  <w:num w:numId="33">
+  <w:num w:numId="37">
     <w:abstractNumId w:val="18"/>
   </w:num>
-  <w:num w:numId="37">
+  <w:num w:numId="45">
     <w:abstractNumId w:val="12"/>
   </w:num>
-  <w:num w:numId="45">
+  <w:num w:numId="50">
     <w:abstractNumId w:val="6"/>
   </w:num>
-  <w:num w:numId="50">
+  <w:num w:numId="57">
     <w:abstractNumId w:val="0"/>
   </w:num>
 </w:numbering>

</xml_diff>

<commit_message>
Updated Files - Made minor change to GitHub_Version_Control.docx
</commit_message>
<xml_diff>
--- a/GitHub_Notes/Tech_With_Tim/GitHub_Version_Control.docx
+++ b/GitHub_Notes/Tech_With_Tim/GitHub_Version_Control.docx
@@ -4145,6 +4145,36 @@
           <w:spacing w:val="0"/>
           <w:position w:val="0"/>
           <w:sz w:val="24"/>
+          <w:shd w:fill="auto" w:val="clear"/>
+        </w:rPr>
+        <w:t xml:space="preserve">Review your Git - Resolving Out-of-sync Repos conversation in your ChatGPT account</w:t>
+      </w:r>
+    </w:p>
+    <w:p>
+      <w:pPr>
+        <w:numPr>
+          <w:ilvl w:val="0"/>
+          <w:numId w:val="57"/>
+        </w:numPr>
+        <w:spacing w:before="0" w:after="160" w:line="360"/>
+        <w:ind w:right="0" w:left="720" w:hanging="360"/>
+        <w:jc w:val="left"/>
+        <w:rPr>
+          <w:rFonts w:ascii="Times New Roman" w:hAnsi="Times New Roman" w:cs="Times New Roman" w:eastAsia="Times New Roman"/>
+          <w:color w:val="auto"/>
+          <w:spacing w:val="0"/>
+          <w:position w:val="0"/>
+          <w:sz w:val="24"/>
+          <w:shd w:fill="auto" w:val="clear"/>
+        </w:rPr>
+      </w:pPr>
+      <w:r>
+        <w:rPr>
+          <w:rFonts w:ascii="Times New Roman" w:hAnsi="Times New Roman" w:cs="Times New Roman" w:eastAsia="Times New Roman"/>
+          <w:color w:val="auto"/>
+          <w:spacing w:val="0"/>
+          <w:position w:val="0"/>
+          <w:sz w:val="24"/>
           <w:u w:val="single"/>
           <w:shd w:fill="auto" w:val="clear"/>
         </w:rPr>
@@ -4688,18 +4718,7 @@
           <w:sz w:val="24"/>
           <w:shd w:fill="auto" w:val="clear"/>
         </w:rPr>
-        <w:t xml:space="preserve">in Git Bash </w:t>
-      </w:r>
-      <w:r>
-        <w:rPr>
-          <w:rFonts w:ascii="Times New Roman" w:hAnsi="Times New Roman" w:cs="Times New Roman" w:eastAsia="Times New Roman"/>
-          <w:color w:val="auto"/>
-          <w:spacing w:val="0"/>
-          <w:position w:val="0"/>
-          <w:sz w:val="24"/>
-          <w:shd w:fill="auto" w:val="clear"/>
-        </w:rPr>
-        <w:t xml:space="preserve">(or main if main is your default branch)</w:t>
+        <w:t xml:space="preserve">in Git Bash (or main if main is your default branch)</w:t>
       </w:r>
     </w:p>
     <w:p>

</xml_diff>

<commit_message>
Updated Files - Made changtes to GitHub_Version_Control.docx and GitHub_Notes_Updated.rtf
</commit_message>
<xml_diff>
--- a/GitHub_Notes/Tech_With_Tim/GitHub_Version_Control.docx
+++ b/GitHub_Notes/Tech_With_Tim/GitHub_Version_Control.docx
@@ -3584,6 +3584,36 @@
           <w:numId w:val="45"/>
         </w:numPr>
         <w:spacing w:before="0" w:after="160" w:line="360"/>
+        <w:ind w:right="0" w:left="720" w:hanging="360"/>
+        <w:jc w:val="left"/>
+        <w:rPr>
+          <w:rFonts w:ascii="Times New Roman" w:hAnsi="Times New Roman" w:cs="Times New Roman" w:eastAsia="Times New Roman"/>
+          <w:color w:val="auto"/>
+          <w:spacing w:val="0"/>
+          <w:position w:val="0"/>
+          <w:sz w:val="24"/>
+          <w:shd w:fill="auto" w:val="clear"/>
+        </w:rPr>
+      </w:pPr>
+      <w:r>
+        <w:rPr>
+          <w:rFonts w:ascii="Times New Roman" w:hAnsi="Times New Roman" w:cs="Times New Roman" w:eastAsia="Times New Roman"/>
+          <w:color w:val="auto"/>
+          <w:spacing w:val="0"/>
+          <w:position w:val="0"/>
+          <w:sz w:val="24"/>
+          <w:shd w:fill="auto" w:val="clear"/>
+        </w:rPr>
+        <w:t xml:space="preserve">If you receive a "There isn't anything to compare. Nothing to compare, branches are entirely different commit histories" warning message: </w:t>
+      </w:r>
+    </w:p>
+    <w:p>
+      <w:pPr>
+        <w:numPr>
+          <w:ilvl w:val="0"/>
+          <w:numId w:val="45"/>
+        </w:numPr>
+        <w:spacing w:before="0" w:after="160" w:line="360"/>
         <w:ind w:right="0" w:left="1440" w:hanging="360"/>
         <w:jc w:val="left"/>
         <w:rPr>
@@ -3604,7 +3634,30 @@
           <w:sz w:val="24"/>
           <w:shd w:fill="auto" w:val="clear"/>
         </w:rPr>
-        <w:t xml:space="preserve">If you get an error here, look at your GitHub_Notes_Updated document. Your repo may have conflicting README.md and gitignore files that are stopping you from uploading your local repo</w:t>
+        <w:t xml:space="preserve">This happens when you opt to add a README.md file and use </w:t>
+      </w:r>
+      <w:r>
+        <w:rPr>
+          <w:rFonts w:ascii="Times New Roman" w:hAnsi="Times New Roman" w:cs="Times New Roman" w:eastAsia="Times New Roman"/>
+          <w:b/>
+          <w:color w:val="auto"/>
+          <w:spacing w:val="0"/>
+          <w:position w:val="0"/>
+          <w:sz w:val="24"/>
+          <w:shd w:fill="auto" w:val="clear"/>
+        </w:rPr>
+        <w:t xml:space="preserve">git push -u origin master</w:t>
+      </w:r>
+      <w:r>
+        <w:rPr>
+          <w:rFonts w:ascii="Times New Roman" w:hAnsi="Times New Roman" w:cs="Times New Roman" w:eastAsia="Times New Roman"/>
+          <w:color w:val="auto"/>
+          <w:spacing w:val="0"/>
+          <w:position w:val="0"/>
+          <w:sz w:val="24"/>
+          <w:shd w:fill="auto" w:val="clear"/>
+        </w:rPr>
+        <w:t xml:space="preserve"> in Git Bash</w:t>
       </w:r>
     </w:p>
     <w:p>
@@ -3632,9 +3685,44 @@
           <w:spacing w:val="0"/>
           <w:position w:val="0"/>
           <w:sz w:val="24"/>
-          <w:shd w:fill="auto" w:val="clear"/>
-        </w:rPr>
-        <w:t xml:space="preserve">If you receive a "There isn't anything to compare. Nothing to compare, branches are entirely different commit histories", review your GitHub_Notes_Updated document. There are 4 commands you can use to resolve this situation</w:t>
+          <w:u w:val="single"/>
+          <w:shd w:fill="auto" w:val="clear"/>
+        </w:rPr>
+        <w:t xml:space="preserve">Recommended</w:t>
+      </w:r>
+      <w:r>
+        <w:rPr>
+          <w:rFonts w:ascii="Times New Roman" w:hAnsi="Times New Roman" w:cs="Times New Roman" w:eastAsia="Times New Roman"/>
+          <w:color w:val="auto"/>
+          <w:spacing w:val="0"/>
+          <w:position w:val="0"/>
+          <w:sz w:val="24"/>
+          <w:shd w:fill="auto" w:val="clear"/>
+        </w:rPr>
+        <w:t xml:space="preserve">: Review the 2 steps in the </w:t>
+      </w:r>
+      <w:r>
+        <w:rPr>
+          <w:rFonts w:ascii="Times New Roman" w:hAnsi="Times New Roman" w:cs="Times New Roman" w:eastAsia="Times New Roman"/>
+          <w:b/>
+          <w:color w:val="auto"/>
+          <w:spacing w:val="0"/>
+          <w:position w:val="0"/>
+          <w:sz w:val="24"/>
+          <w:shd w:fill="auto" w:val="clear"/>
+        </w:rPr>
+        <w:t xml:space="preserve">4) Creating a Remote Repository </w:t>
+      </w:r>
+      <w:r>
+        <w:rPr>
+          <w:rFonts w:ascii="Times New Roman" w:hAnsi="Times New Roman" w:cs="Times New Roman" w:eastAsia="Times New Roman"/>
+          <w:color w:val="auto"/>
+          <w:spacing w:val="0"/>
+          <w:position w:val="0"/>
+          <w:sz w:val="24"/>
+          <w:shd w:fill="auto" w:val="clear"/>
+        </w:rPr>
+        <w:t xml:space="preserve">section to solve this issue</w:t>
       </w:r>
     </w:p>
     <w:p>
@@ -3644,6 +3732,66 @@
           <w:numId w:val="45"/>
         </w:numPr>
         <w:spacing w:before="0" w:after="160" w:line="360"/>
+        <w:ind w:right="0" w:left="720" w:hanging="360"/>
+        <w:jc w:val="left"/>
+        <w:rPr>
+          <w:rFonts w:ascii="Times New Roman" w:hAnsi="Times New Roman" w:cs="Times New Roman" w:eastAsia="Times New Roman"/>
+          <w:color w:val="auto"/>
+          <w:spacing w:val="0"/>
+          <w:position w:val="0"/>
+          <w:sz w:val="24"/>
+          <w:shd w:fill="auto" w:val="clear"/>
+        </w:rPr>
+      </w:pPr>
+      <w:r>
+        <w:rPr>
+          <w:rFonts w:ascii="Times New Roman" w:hAnsi="Times New Roman" w:cs="Times New Roman" w:eastAsia="Times New Roman"/>
+          <w:color w:val="auto"/>
+          <w:spacing w:val="0"/>
+          <w:position w:val="0"/>
+          <w:sz w:val="24"/>
+          <w:shd w:fill="auto" w:val="clear"/>
+        </w:rPr>
+        <w:t xml:space="preserve">If you still have trouble pushing changes from your local repo to your remote repo, there could be 1 or 2 problems: </w:t>
+      </w:r>
+    </w:p>
+    <w:p>
+      <w:pPr>
+        <w:numPr>
+          <w:ilvl w:val="0"/>
+          <w:numId w:val="45"/>
+        </w:numPr>
+        <w:spacing w:before="0" w:after="160" w:line="360"/>
+        <w:ind w:right="0" w:left="1080" w:hanging="360"/>
+        <w:jc w:val="left"/>
+        <w:rPr>
+          <w:rFonts w:ascii="Times New Roman" w:hAnsi="Times New Roman" w:cs="Times New Roman" w:eastAsia="Times New Roman"/>
+          <w:color w:val="auto"/>
+          <w:spacing w:val="0"/>
+          <w:position w:val="0"/>
+          <w:sz w:val="24"/>
+          <w:shd w:fill="auto" w:val="clear"/>
+        </w:rPr>
+      </w:pPr>
+      <w:r>
+        <w:rPr>
+          <w:rFonts w:ascii="Times New Roman" w:hAnsi="Times New Roman" w:cs="Times New Roman" w:eastAsia="Times New Roman"/>
+          <w:color w:val="auto"/>
+          <w:spacing w:val="0"/>
+          <w:position w:val="0"/>
+          <w:sz w:val="24"/>
+          <w:shd w:fill="auto" w:val="clear"/>
+        </w:rPr>
+        <w:t xml:space="preserve">1) Your local repo may be behind one commit compared to your remote repo: </w:t>
+      </w:r>
+    </w:p>
+    <w:p>
+      <w:pPr>
+        <w:numPr>
+          <w:ilvl w:val="0"/>
+          <w:numId w:val="45"/>
+        </w:numPr>
+        <w:spacing w:before="0" w:after="160" w:line="360"/>
         <w:ind w:right="0" w:left="1440" w:hanging="360"/>
         <w:jc w:val="left"/>
         <w:rPr>
@@ -3664,30 +3812,30 @@
           <w:sz w:val="24"/>
           <w:shd w:fill="auto" w:val="clear"/>
         </w:rPr>
-        <w:t xml:space="preserve">This happens when you opt to add a README.md file and use </w:t>
-      </w:r>
-      <w:r>
-        <w:rPr>
-          <w:rFonts w:ascii="Times New Roman" w:hAnsi="Times New Roman" w:cs="Times New Roman" w:eastAsia="Times New Roman"/>
-          <w:b/>
-          <w:color w:val="auto"/>
-          <w:spacing w:val="0"/>
-          <w:position w:val="0"/>
-          <w:sz w:val="24"/>
-          <w:shd w:fill="auto" w:val="clear"/>
-        </w:rPr>
-        <w:t xml:space="preserve">git push -u origin master</w:t>
-      </w:r>
-      <w:r>
-        <w:rPr>
-          <w:rFonts w:ascii="Times New Roman" w:hAnsi="Times New Roman" w:cs="Times New Roman" w:eastAsia="Times New Roman"/>
-          <w:color w:val="auto"/>
-          <w:spacing w:val="0"/>
-          <w:position w:val="0"/>
-          <w:sz w:val="24"/>
-          <w:shd w:fill="auto" w:val="clear"/>
-        </w:rPr>
-        <w:t xml:space="preserve"> in Git Bash</w:t>
+        <w:t xml:space="preserve">Refer to the </w:t>
+      </w:r>
+      <w:r>
+        <w:rPr>
+          <w:rFonts w:ascii="Times New Roman" w:hAnsi="Times New Roman" w:cs="Times New Roman" w:eastAsia="Times New Roman"/>
+          <w:b/>
+          <w:color w:val="auto"/>
+          <w:spacing w:val="0"/>
+          <w:position w:val="0"/>
+          <w:sz w:val="24"/>
+          <w:shd w:fill="auto" w:val="clear"/>
+        </w:rPr>
+        <w:t xml:space="preserve">Local Repo is Behind Remote Repo </w:t>
+      </w:r>
+      <w:r>
+        <w:rPr>
+          <w:rFonts w:ascii="Times New Roman" w:hAnsi="Times New Roman" w:cs="Times New Roman" w:eastAsia="Times New Roman"/>
+          <w:color w:val="auto"/>
+          <w:spacing w:val="0"/>
+          <w:position w:val="0"/>
+          <w:sz w:val="24"/>
+          <w:shd w:fill="auto" w:val="clear"/>
+        </w:rPr>
+        <w:t xml:space="preserve">section below</w:t>
       </w:r>
     </w:p>
     <w:p>
@@ -3697,6 +3845,36 @@
           <w:numId w:val="45"/>
         </w:numPr>
         <w:spacing w:before="0" w:after="160" w:line="360"/>
+        <w:ind w:right="0" w:left="1080" w:hanging="360"/>
+        <w:jc w:val="left"/>
+        <w:rPr>
+          <w:rFonts w:ascii="Times New Roman" w:hAnsi="Times New Roman" w:cs="Times New Roman" w:eastAsia="Times New Roman"/>
+          <w:color w:val="auto"/>
+          <w:spacing w:val="0"/>
+          <w:position w:val="0"/>
+          <w:sz w:val="24"/>
+          <w:shd w:fill="auto" w:val="clear"/>
+        </w:rPr>
+      </w:pPr>
+      <w:r>
+        <w:rPr>
+          <w:rFonts w:ascii="Times New Roman" w:hAnsi="Times New Roman" w:cs="Times New Roman" w:eastAsia="Times New Roman"/>
+          <w:color w:val="auto"/>
+          <w:spacing w:val="0"/>
+          <w:position w:val="0"/>
+          <w:sz w:val="24"/>
+          <w:shd w:fill="auto" w:val="clear"/>
+        </w:rPr>
+        <w:t xml:space="preserve">2) Your remote repo may be behind one or more commits compared to your local repo: </w:t>
+      </w:r>
+    </w:p>
+    <w:p>
+      <w:pPr>
+        <w:numPr>
+          <w:ilvl w:val="0"/>
+          <w:numId w:val="45"/>
+        </w:numPr>
+        <w:spacing w:before="0" w:after="160" w:line="360"/>
         <w:ind w:right="0" w:left="1440" w:hanging="360"/>
         <w:jc w:val="left"/>
         <w:rPr>
@@ -3717,30 +3895,30 @@
           <w:sz w:val="24"/>
           <w:shd w:fill="auto" w:val="clear"/>
         </w:rPr>
-        <w:t xml:space="preserve">Review the 2 steps in the </w:t>
-      </w:r>
-      <w:r>
-        <w:rPr>
-          <w:rFonts w:ascii="Times New Roman" w:hAnsi="Times New Roman" w:cs="Times New Roman" w:eastAsia="Times New Roman"/>
-          <w:b/>
-          <w:color w:val="auto"/>
-          <w:spacing w:val="0"/>
-          <w:position w:val="0"/>
-          <w:sz w:val="24"/>
-          <w:shd w:fill="auto" w:val="clear"/>
-        </w:rPr>
-        <w:t xml:space="preserve">4) Creating a Remote Repository </w:t>
-      </w:r>
-      <w:r>
-        <w:rPr>
-          <w:rFonts w:ascii="Times New Roman" w:hAnsi="Times New Roman" w:cs="Times New Roman" w:eastAsia="Times New Roman"/>
-          <w:color w:val="auto"/>
-          <w:spacing w:val="0"/>
-          <w:position w:val="0"/>
-          <w:sz w:val="24"/>
-          <w:shd w:fill="auto" w:val="clear"/>
-        </w:rPr>
-        <w:t xml:space="preserve">section to solve this issue</w:t>
+        <w:t xml:space="preserve">Refer to the </w:t>
+      </w:r>
+      <w:r>
+        <w:rPr>
+          <w:rFonts w:ascii="Times New Roman" w:hAnsi="Times New Roman" w:cs="Times New Roman" w:eastAsia="Times New Roman"/>
+          <w:b/>
+          <w:color w:val="auto"/>
+          <w:spacing w:val="0"/>
+          <w:position w:val="0"/>
+          <w:sz w:val="24"/>
+          <w:shd w:fill="auto" w:val="clear"/>
+        </w:rPr>
+        <w:t xml:space="preserve">Remote Repo is Behind Local Repo</w:t>
+      </w:r>
+      <w:r>
+        <w:rPr>
+          <w:rFonts w:ascii="Times New Roman" w:hAnsi="Times New Roman" w:cs="Times New Roman" w:eastAsia="Times New Roman"/>
+          <w:color w:val="auto"/>
+          <w:spacing w:val="0"/>
+          <w:position w:val="0"/>
+          <w:sz w:val="24"/>
+          <w:shd w:fill="auto" w:val="clear"/>
+        </w:rPr>
+        <w:t xml:space="preserve"> section below</w:t>
       </w:r>
     </w:p>
     <w:p>
@@ -3775,7 +3953,7 @@
       <w:pPr>
         <w:numPr>
           <w:ilvl w:val="0"/>
-          <w:numId w:val="50"/>
+          <w:numId w:val="57"/>
         </w:numPr>
         <w:spacing w:before="0" w:after="160" w:line="360"/>
         <w:ind w:right="0" w:left="720" w:hanging="360"/>
@@ -3828,7 +4006,7 @@
       <w:pPr>
         <w:numPr>
           <w:ilvl w:val="0"/>
-          <w:numId w:val="50"/>
+          <w:numId w:val="57"/>
         </w:numPr>
         <w:spacing w:before="0" w:after="160" w:line="360"/>
         <w:ind w:right="0" w:left="720" w:hanging="360"/>
@@ -3881,7 +4059,7 @@
       <w:pPr>
         <w:numPr>
           <w:ilvl w:val="0"/>
-          <w:numId w:val="50"/>
+          <w:numId w:val="57"/>
         </w:numPr>
         <w:spacing w:before="0" w:after="160" w:line="360"/>
         <w:ind w:right="0" w:left="1440" w:hanging="360"/>
@@ -3911,7 +4089,7 @@
       <w:pPr>
         <w:numPr>
           <w:ilvl w:val="0"/>
-          <w:numId w:val="50"/>
+          <w:numId w:val="57"/>
         </w:numPr>
         <w:spacing w:before="0" w:after="160" w:line="360"/>
         <w:ind w:right="0" w:left="1440" w:hanging="360"/>
@@ -3953,7 +4131,7 @@
       <w:pPr>
         <w:numPr>
           <w:ilvl w:val="0"/>
-          <w:numId w:val="50"/>
+          <w:numId w:val="57"/>
         </w:numPr>
         <w:spacing w:before="0" w:after="160" w:line="360"/>
         <w:ind w:right="0" w:left="720" w:hanging="360"/>
@@ -3995,7 +4173,7 @@
       <w:pPr>
         <w:numPr>
           <w:ilvl w:val="0"/>
-          <w:numId w:val="50"/>
+          <w:numId w:val="57"/>
         </w:numPr>
         <w:spacing w:before="0" w:after="160" w:line="360"/>
         <w:ind w:right="0" w:left="1440" w:hanging="360"/>
@@ -4025,7 +4203,7 @@
       <w:pPr>
         <w:numPr>
           <w:ilvl w:val="0"/>
-          <w:numId w:val="50"/>
+          <w:numId w:val="57"/>
         </w:numPr>
         <w:spacing w:before="0" w:after="160" w:line="360"/>
         <w:ind w:right="0" w:left="720" w:hanging="360"/>
@@ -4067,7 +4245,7 @@
       <w:pPr>
         <w:numPr>
           <w:ilvl w:val="0"/>
-          <w:numId w:val="50"/>
+          <w:numId w:val="57"/>
         </w:numPr>
         <w:spacing w:before="0" w:after="160" w:line="360"/>
         <w:ind w:right="0" w:left="1440" w:hanging="360"/>
@@ -4100,16 +4278,6 @@
         <w:jc w:val="left"/>
         <w:rPr>
           <w:rFonts w:ascii="Times New Roman" w:hAnsi="Times New Roman" w:cs="Times New Roman" w:eastAsia="Times New Roman"/>
-          <w:color w:val="auto"/>
-          <w:spacing w:val="0"/>
-          <w:position w:val="0"/>
-          <w:sz w:val="24"/>
-          <w:shd w:fill="auto" w:val="clear"/>
-        </w:rPr>
-      </w:pPr>
-      <w:r>
-        <w:rPr>
-          <w:rFonts w:ascii="Times New Roman" w:hAnsi="Times New Roman" w:cs="Times New Roman" w:eastAsia="Times New Roman"/>
           <w:b/>
           <w:color w:val="auto"/>
           <w:spacing w:val="0"/>
@@ -4117,14 +4285,25 @@
           <w:sz w:val="28"/>
           <w:shd w:fill="auto" w:val="clear"/>
         </w:rPr>
-        <w:t xml:space="preserve">Pulling information from a remote repo when both your local and remote repos are out of sync (diverged)</w:t>
-      </w:r>
-    </w:p>
-    <w:p>
-      <w:pPr>
-        <w:numPr>
-          <w:ilvl w:val="0"/>
-          <w:numId w:val="57"/>
+      </w:pPr>
+      <w:r>
+        <w:rPr>
+          <w:rFonts w:ascii="Times New Roman" w:hAnsi="Times New Roman" w:cs="Times New Roman" w:eastAsia="Times New Roman"/>
+          <w:b/>
+          <w:color w:val="auto"/>
+          <w:spacing w:val="0"/>
+          <w:position w:val="0"/>
+          <w:sz w:val="28"/>
+          <w:shd w:fill="auto" w:val="clear"/>
+        </w:rPr>
+        <w:t xml:space="preserve">Local Repo is Behind Remote Repo</w:t>
+      </w:r>
+    </w:p>
+    <w:p>
+      <w:pPr>
+        <w:numPr>
+          <w:ilvl w:val="0"/>
+          <w:numId w:val="64"/>
         </w:numPr>
         <w:spacing w:before="0" w:after="160" w:line="360"/>
         <w:ind w:right="0" w:left="720" w:hanging="360"/>
@@ -4147,14 +4326,14 @@
           <w:sz w:val="24"/>
           <w:shd w:fill="auto" w:val="clear"/>
         </w:rPr>
-        <w:t xml:space="preserve">Review your Git - Resolving Out-of-sync Repos conversation in your ChatGPT account</w:t>
-      </w:r>
-    </w:p>
-    <w:p>
-      <w:pPr>
-        <w:numPr>
-          <w:ilvl w:val="0"/>
-          <w:numId w:val="57"/>
+        <w:t xml:space="preserve">Review your Git - Local Repo Behind Remote Repo conversation in your ChatGPT account</w:t>
+      </w:r>
+    </w:p>
+    <w:p>
+      <w:pPr>
+        <w:numPr>
+          <w:ilvl w:val="0"/>
+          <w:numId w:val="64"/>
         </w:numPr>
         <w:spacing w:before="0" w:after="160" w:line="360"/>
         <w:ind w:right="0" w:left="720" w:hanging="360"/>
@@ -4175,6 +4354,267 @@
           <w:spacing w:val="0"/>
           <w:position w:val="0"/>
           <w:sz w:val="24"/>
+          <w:shd w:fill="auto" w:val="clear"/>
+        </w:rPr>
+        <w:t xml:space="preserve">You may see: $ hint: Updates were rejected because the tip of your current branch is behind</w:t>
+      </w:r>
+    </w:p>
+    <w:p>
+      <w:pPr>
+        <w:numPr>
+          <w:ilvl w:val="0"/>
+          <w:numId w:val="64"/>
+        </w:numPr>
+        <w:spacing w:before="0" w:after="160" w:line="360"/>
+        <w:ind w:right="0" w:left="720" w:hanging="360"/>
+        <w:jc w:val="left"/>
+        <w:rPr>
+          <w:rFonts w:ascii="Times New Roman" w:hAnsi="Times New Roman" w:cs="Times New Roman" w:eastAsia="Times New Roman"/>
+          <w:color w:val="auto"/>
+          <w:spacing w:val="0"/>
+          <w:position w:val="0"/>
+          <w:sz w:val="24"/>
+          <w:shd w:fill="auto" w:val="clear"/>
+        </w:rPr>
+      </w:pPr>
+      <w:r>
+        <w:rPr>
+          <w:rFonts w:ascii="Times New Roman" w:hAnsi="Times New Roman" w:cs="Times New Roman" w:eastAsia="Times New Roman"/>
+          <w:color w:val="auto"/>
+          <w:spacing w:val="0"/>
+          <w:position w:val="0"/>
+          <w:sz w:val="24"/>
+          <w:shd w:fill="auto" w:val="clear"/>
+        </w:rPr>
+        <w:t xml:space="preserve">Use </w:t>
+      </w:r>
+      <w:r>
+        <w:rPr>
+          <w:rFonts w:ascii="Times New Roman" w:hAnsi="Times New Roman" w:cs="Times New Roman" w:eastAsia="Times New Roman"/>
+          <w:b/>
+          <w:color w:val="auto"/>
+          <w:spacing w:val="0"/>
+          <w:position w:val="0"/>
+          <w:sz w:val="24"/>
+          <w:shd w:fill="auto" w:val="clear"/>
+        </w:rPr>
+        <w:t xml:space="preserve">git pull origin master --rebase</w:t>
+      </w:r>
+    </w:p>
+    <w:p>
+      <w:pPr>
+        <w:numPr>
+          <w:ilvl w:val="0"/>
+          <w:numId w:val="64"/>
+        </w:numPr>
+        <w:spacing w:before="0" w:after="160" w:line="360"/>
+        <w:ind w:right="0" w:left="1080" w:hanging="360"/>
+        <w:jc w:val="left"/>
+        <w:rPr>
+          <w:rFonts w:ascii="Times New Roman" w:hAnsi="Times New Roman" w:cs="Times New Roman" w:eastAsia="Times New Roman"/>
+          <w:color w:val="auto"/>
+          <w:spacing w:val="0"/>
+          <w:position w:val="0"/>
+          <w:sz w:val="24"/>
+          <w:shd w:fill="auto" w:val="clear"/>
+        </w:rPr>
+      </w:pPr>
+      <w:r>
+        <w:rPr>
+          <w:rFonts w:ascii="Times New Roman" w:hAnsi="Times New Roman" w:cs="Times New Roman" w:eastAsia="Times New Roman"/>
+          <w:color w:val="auto"/>
+          <w:spacing w:val="0"/>
+          <w:position w:val="0"/>
+          <w:sz w:val="24"/>
+          <w:shd w:fill="auto" w:val="clear"/>
+        </w:rPr>
+        <w:t xml:space="preserve">This will pull changes from your remote repository and re-applies your local commits in your local repository</w:t>
+      </w:r>
+    </w:p>
+    <w:p>
+      <w:pPr>
+        <w:numPr>
+          <w:ilvl w:val="0"/>
+          <w:numId w:val="64"/>
+        </w:numPr>
+        <w:spacing w:before="0" w:after="160" w:line="360"/>
+        <w:ind w:right="0" w:left="1080" w:hanging="360"/>
+        <w:jc w:val="left"/>
+        <w:rPr>
+          <w:rFonts w:ascii="Times New Roman" w:hAnsi="Times New Roman" w:cs="Times New Roman" w:eastAsia="Times New Roman"/>
+          <w:color w:val="auto"/>
+          <w:spacing w:val="0"/>
+          <w:position w:val="0"/>
+          <w:sz w:val="24"/>
+          <w:shd w:fill="auto" w:val="clear"/>
+        </w:rPr>
+      </w:pPr>
+      <w:r>
+        <w:rPr>
+          <w:rFonts w:ascii="Times New Roman" w:hAnsi="Times New Roman" w:cs="Times New Roman" w:eastAsia="Times New Roman"/>
+          <w:color w:val="auto"/>
+          <w:spacing w:val="0"/>
+          <w:position w:val="0"/>
+          <w:sz w:val="24"/>
+          <w:shd w:fill="auto" w:val="clear"/>
+        </w:rPr>
+        <w:t xml:space="preserve">This will not overwrite any information that you have on your local repository</w:t>
+      </w:r>
+    </w:p>
+    <w:p>
+      <w:pPr>
+        <w:numPr>
+          <w:ilvl w:val="0"/>
+          <w:numId w:val="64"/>
+        </w:numPr>
+        <w:spacing w:before="0" w:after="160" w:line="360"/>
+        <w:ind w:right="0" w:left="720" w:hanging="360"/>
+        <w:jc w:val="left"/>
+        <w:rPr>
+          <w:rFonts w:ascii="Times New Roman" w:hAnsi="Times New Roman" w:cs="Times New Roman" w:eastAsia="Times New Roman"/>
+          <w:color w:val="auto"/>
+          <w:spacing w:val="0"/>
+          <w:position w:val="0"/>
+          <w:sz w:val="24"/>
+          <w:shd w:fill="auto" w:val="clear"/>
+        </w:rPr>
+      </w:pPr>
+      <w:r>
+        <w:rPr>
+          <w:rFonts w:ascii="Times New Roman" w:hAnsi="Times New Roman" w:cs="Times New Roman" w:eastAsia="Times New Roman"/>
+          <w:color w:val="auto"/>
+          <w:spacing w:val="0"/>
+          <w:position w:val="0"/>
+          <w:sz w:val="24"/>
+          <w:shd w:fill="auto" w:val="clear"/>
+        </w:rPr>
+        <w:t xml:space="preserve">Afterwards, use </w:t>
+      </w:r>
+      <w:r>
+        <w:rPr>
+          <w:rFonts w:ascii="Times New Roman" w:hAnsi="Times New Roman" w:cs="Times New Roman" w:eastAsia="Times New Roman"/>
+          <w:b/>
+          <w:color w:val="auto"/>
+          <w:spacing w:val="0"/>
+          <w:position w:val="0"/>
+          <w:sz w:val="24"/>
+          <w:shd w:fill="auto" w:val="clear"/>
+        </w:rPr>
+        <w:t xml:space="preserve">git push -u orign master </w:t>
+      </w:r>
+    </w:p>
+    <w:p>
+      <w:pPr>
+        <w:numPr>
+          <w:ilvl w:val="0"/>
+          <w:numId w:val="64"/>
+        </w:numPr>
+        <w:spacing w:before="0" w:after="160" w:line="360"/>
+        <w:ind w:right="0" w:left="1080" w:hanging="360"/>
+        <w:jc w:val="left"/>
+        <w:rPr>
+          <w:rFonts w:ascii="Times New Roman" w:hAnsi="Times New Roman" w:cs="Times New Roman" w:eastAsia="Times New Roman"/>
+          <w:color w:val="auto"/>
+          <w:spacing w:val="0"/>
+          <w:position w:val="0"/>
+          <w:sz w:val="24"/>
+          <w:shd w:fill="auto" w:val="clear"/>
+        </w:rPr>
+      </w:pPr>
+      <w:r>
+        <w:rPr>
+          <w:rFonts w:ascii="Times New Roman" w:hAnsi="Times New Roman" w:cs="Times New Roman" w:eastAsia="Times New Roman"/>
+          <w:color w:val="auto"/>
+          <w:spacing w:val="0"/>
+          <w:position w:val="0"/>
+          <w:sz w:val="24"/>
+          <w:shd w:fill="auto" w:val="clear"/>
+        </w:rPr>
+        <w:t xml:space="preserve">This should upload your local repo to the remote repo</w:t>
+      </w:r>
+    </w:p>
+    <w:p>
+      <w:pPr>
+        <w:spacing w:before="0" w:after="160" w:line="360"/>
+        <w:ind w:right="0" w:left="0" w:firstLine="0"/>
+        <w:jc w:val="left"/>
+        <w:rPr>
+          <w:rFonts w:ascii="Times New Roman" w:hAnsi="Times New Roman" w:cs="Times New Roman" w:eastAsia="Times New Roman"/>
+          <w:color w:val="auto"/>
+          <w:spacing w:val="0"/>
+          <w:position w:val="0"/>
+          <w:sz w:val="24"/>
+          <w:shd w:fill="auto" w:val="clear"/>
+        </w:rPr>
+      </w:pPr>
+      <w:r>
+        <w:rPr>
+          <w:rFonts w:ascii="Times New Roman" w:hAnsi="Times New Roman" w:cs="Times New Roman" w:eastAsia="Times New Roman"/>
+          <w:b/>
+          <w:color w:val="auto"/>
+          <w:spacing w:val="0"/>
+          <w:position w:val="0"/>
+          <w:sz w:val="28"/>
+          <w:shd w:fill="auto" w:val="clear"/>
+        </w:rPr>
+        <w:t xml:space="preserve">Remote Repo is Behind Local Repo (diverged)</w:t>
+      </w:r>
+    </w:p>
+    <w:p>
+      <w:pPr>
+        <w:numPr>
+          <w:ilvl w:val="0"/>
+          <w:numId w:val="69"/>
+        </w:numPr>
+        <w:spacing w:before="0" w:after="160" w:line="360"/>
+        <w:ind w:right="0" w:left="720" w:hanging="360"/>
+        <w:jc w:val="left"/>
+        <w:rPr>
+          <w:rFonts w:ascii="Times New Roman" w:hAnsi="Times New Roman" w:cs="Times New Roman" w:eastAsia="Times New Roman"/>
+          <w:color w:val="auto"/>
+          <w:spacing w:val="0"/>
+          <w:position w:val="0"/>
+          <w:sz w:val="24"/>
+          <w:shd w:fill="auto" w:val="clear"/>
+        </w:rPr>
+      </w:pPr>
+      <w:r>
+        <w:rPr>
+          <w:rFonts w:ascii="Times New Roman" w:hAnsi="Times New Roman" w:cs="Times New Roman" w:eastAsia="Times New Roman"/>
+          <w:color w:val="auto"/>
+          <w:spacing w:val="0"/>
+          <w:position w:val="0"/>
+          <w:sz w:val="24"/>
+          <w:shd w:fill="auto" w:val="clear"/>
+        </w:rPr>
+        <w:t xml:space="preserve">Review your Git - Remote Repo Behind Local Repo conversation in your ChatGPT account</w:t>
+      </w:r>
+    </w:p>
+    <w:p>
+      <w:pPr>
+        <w:numPr>
+          <w:ilvl w:val="0"/>
+          <w:numId w:val="69"/>
+        </w:numPr>
+        <w:spacing w:before="0" w:after="160" w:line="360"/>
+        <w:ind w:right="0" w:left="720" w:hanging="360"/>
+        <w:jc w:val="left"/>
+        <w:rPr>
+          <w:rFonts w:ascii="Times New Roman" w:hAnsi="Times New Roman" w:cs="Times New Roman" w:eastAsia="Times New Roman"/>
+          <w:color w:val="auto"/>
+          <w:spacing w:val="0"/>
+          <w:position w:val="0"/>
+          <w:sz w:val="24"/>
+          <w:shd w:fill="auto" w:val="clear"/>
+        </w:rPr>
+      </w:pPr>
+      <w:r>
+        <w:rPr>
+          <w:rFonts w:ascii="Times New Roman" w:hAnsi="Times New Roman" w:cs="Times New Roman" w:eastAsia="Times New Roman"/>
+          <w:color w:val="auto"/>
+          <w:spacing w:val="0"/>
+          <w:position w:val="0"/>
+          <w:sz w:val="24"/>
           <w:u w:val="single"/>
           <w:shd w:fill="auto" w:val="clear"/>
         </w:rPr>
@@ -4196,7 +4636,7 @@
       <w:pPr>
         <w:numPr>
           <w:ilvl w:val="0"/>
-          <w:numId w:val="57"/>
+          <w:numId w:val="69"/>
         </w:numPr>
         <w:spacing w:before="0" w:after="160" w:line="360"/>
         <w:ind w:right="0" w:left="720" w:hanging="360"/>
@@ -4226,7 +4666,7 @@
       <w:pPr>
         <w:numPr>
           <w:ilvl w:val="0"/>
-          <w:numId w:val="57"/>
+          <w:numId w:val="69"/>
         </w:numPr>
         <w:spacing w:before="0" w:after="160" w:line="360"/>
         <w:ind w:right="0" w:left="720" w:hanging="360"/>
@@ -4256,7 +4696,7 @@
       <w:pPr>
         <w:numPr>
           <w:ilvl w:val="0"/>
-          <w:numId w:val="57"/>
+          <w:numId w:val="69"/>
         </w:numPr>
         <w:spacing w:before="0" w:after="160" w:line="360"/>
         <w:ind w:right="0" w:left="720" w:hanging="360"/>
@@ -4286,7 +4726,7 @@
       <w:pPr>
         <w:numPr>
           <w:ilvl w:val="0"/>
-          <w:numId w:val="57"/>
+          <w:numId w:val="69"/>
         </w:numPr>
         <w:spacing w:before="0" w:after="160" w:line="360"/>
         <w:ind w:right="0" w:left="1080" w:hanging="360"/>
@@ -4339,7 +4779,7 @@
       <w:pPr>
         <w:numPr>
           <w:ilvl w:val="0"/>
-          <w:numId w:val="57"/>
+          <w:numId w:val="69"/>
         </w:numPr>
         <w:spacing w:before="0" w:after="160" w:line="360"/>
         <w:ind w:right="0" w:left="1440" w:hanging="360"/>
@@ -4369,7 +4809,7 @@
       <w:pPr>
         <w:numPr>
           <w:ilvl w:val="0"/>
-          <w:numId w:val="57"/>
+          <w:numId w:val="69"/>
         </w:numPr>
         <w:spacing w:before="0" w:after="160" w:line="360"/>
         <w:ind w:right="0" w:left="1800" w:hanging="360"/>
@@ -4457,7 +4897,7 @@
       <w:pPr>
         <w:numPr>
           <w:ilvl w:val="0"/>
-          <w:numId w:val="57"/>
+          <w:numId w:val="69"/>
         </w:numPr>
         <w:spacing w:before="0" w:after="160" w:line="360"/>
         <w:ind w:right="0" w:left="1800" w:hanging="360"/>
@@ -4521,7 +4961,7 @@
       <w:pPr>
         <w:numPr>
           <w:ilvl w:val="0"/>
-          <w:numId w:val="57"/>
+          <w:numId w:val="69"/>
         </w:numPr>
         <w:spacing w:before="0" w:after="160" w:line="360"/>
         <w:ind w:right="0" w:left="1800" w:hanging="360"/>
@@ -4585,7 +5025,7 @@
       <w:pPr>
         <w:numPr>
           <w:ilvl w:val="0"/>
-          <w:numId w:val="57"/>
+          <w:numId w:val="69"/>
         </w:numPr>
         <w:spacing w:before="0" w:after="160" w:line="360"/>
         <w:ind w:right="0" w:left="1800" w:hanging="360"/>
@@ -4649,7 +5089,7 @@
       <w:pPr>
         <w:numPr>
           <w:ilvl w:val="0"/>
-          <w:numId w:val="57"/>
+          <w:numId w:val="69"/>
         </w:numPr>
         <w:spacing w:before="0" w:after="160" w:line="360"/>
         <w:ind w:right="0" w:left="1080" w:hanging="360"/>
@@ -4725,7 +5165,7 @@
       <w:pPr>
         <w:numPr>
           <w:ilvl w:val="0"/>
-          <w:numId w:val="57"/>
+          <w:numId w:val="69"/>
         </w:numPr>
         <w:spacing w:before="0" w:after="160" w:line="360"/>
         <w:ind w:right="0" w:left="1440" w:hanging="360"/>
@@ -4755,7 +5195,7 @@
       <w:pPr>
         <w:numPr>
           <w:ilvl w:val="0"/>
-          <w:numId w:val="57"/>
+          <w:numId w:val="69"/>
         </w:numPr>
         <w:spacing w:before="0" w:after="160" w:line="360"/>
         <w:ind w:right="0" w:left="1440" w:hanging="360"/>
@@ -4785,7 +5225,7 @@
       <w:pPr>
         <w:numPr>
           <w:ilvl w:val="0"/>
-          <w:numId w:val="57"/>
+          <w:numId w:val="69"/>
         </w:numPr>
         <w:spacing w:before="0" w:after="160" w:line="360"/>
         <w:ind w:right="0" w:left="1800" w:hanging="360"/>
@@ -4815,7 +5255,7 @@
       <w:pPr>
         <w:numPr>
           <w:ilvl w:val="0"/>
-          <w:numId w:val="57"/>
+          <w:numId w:val="69"/>
         </w:numPr>
         <w:spacing w:before="0" w:after="160" w:line="360"/>
         <w:ind w:right="0" w:left="1800" w:hanging="360"/>
@@ -4845,7 +5285,7 @@
       <w:pPr>
         <w:numPr>
           <w:ilvl w:val="0"/>
-          <w:numId w:val="57"/>
+          <w:numId w:val="69"/>
         </w:numPr>
         <w:spacing w:before="0" w:after="160" w:line="360"/>
         <w:ind w:right="0" w:left="1800" w:hanging="360"/>
@@ -4875,7 +5315,7 @@
       <w:pPr>
         <w:numPr>
           <w:ilvl w:val="0"/>
-          <w:numId w:val="57"/>
+          <w:numId w:val="69"/>
         </w:numPr>
         <w:spacing w:before="0" w:after="160" w:line="360"/>
         <w:ind w:right="0" w:left="1800" w:hanging="360"/>
@@ -4905,7 +5345,7 @@
       <w:pPr>
         <w:numPr>
           <w:ilvl w:val="0"/>
-          <w:numId w:val="57"/>
+          <w:numId w:val="69"/>
         </w:numPr>
         <w:spacing w:before="0" w:after="160" w:line="360"/>
         <w:ind w:right="0" w:left="1080" w:hanging="360"/>
@@ -4935,7 +5375,7 @@
       <w:pPr>
         <w:numPr>
           <w:ilvl w:val="0"/>
-          <w:numId w:val="57"/>
+          <w:numId w:val="69"/>
         </w:numPr>
         <w:spacing w:before="0" w:after="160" w:line="360"/>
         <w:ind w:right="0" w:left="1440" w:hanging="360"/>
@@ -4965,7 +5405,7 @@
       <w:pPr>
         <w:numPr>
           <w:ilvl w:val="0"/>
-          <w:numId w:val="57"/>
+          <w:numId w:val="69"/>
         </w:numPr>
         <w:spacing w:before="0" w:after="160" w:line="360"/>
         <w:ind w:right="0" w:left="1440" w:hanging="360"/>
@@ -4995,7 +5435,7 @@
       <w:pPr>
         <w:numPr>
           <w:ilvl w:val="0"/>
-          <w:numId w:val="57"/>
+          <w:numId w:val="69"/>
         </w:numPr>
         <w:spacing w:before="0" w:after="160" w:line="360"/>
         <w:ind w:right="0" w:left="1800" w:hanging="360"/>
@@ -5025,7 +5465,7 @@
       <w:pPr>
         <w:numPr>
           <w:ilvl w:val="0"/>
-          <w:numId w:val="57"/>
+          <w:numId w:val="69"/>
         </w:numPr>
         <w:spacing w:before="0" w:after="160" w:line="360"/>
         <w:ind w:right="0" w:left="1800" w:hanging="360"/>
@@ -5055,7 +5495,7 @@
       <w:pPr>
         <w:numPr>
           <w:ilvl w:val="0"/>
-          <w:numId w:val="57"/>
+          <w:numId w:val="69"/>
         </w:numPr>
         <w:spacing w:before="0" w:after="160" w:line="360"/>
         <w:ind w:right="0" w:left="1440" w:hanging="360"/>
@@ -5085,7 +5525,7 @@
       <w:pPr>
         <w:numPr>
           <w:ilvl w:val="0"/>
-          <w:numId w:val="57"/>
+          <w:numId w:val="69"/>
         </w:numPr>
         <w:spacing w:before="0" w:after="160" w:line="360"/>
         <w:ind w:right="0" w:left="1800" w:hanging="360"/>
@@ -5115,7 +5555,7 @@
       <w:pPr>
         <w:numPr>
           <w:ilvl w:val="0"/>
-          <w:numId w:val="57"/>
+          <w:numId w:val="69"/>
         </w:numPr>
         <w:spacing w:before="0" w:after="160" w:line="360"/>
         <w:ind w:right="0" w:left="1800" w:hanging="360"/>
@@ -5145,7 +5585,7 @@
       <w:pPr>
         <w:numPr>
           <w:ilvl w:val="0"/>
-          <w:numId w:val="57"/>
+          <w:numId w:val="69"/>
         </w:numPr>
         <w:spacing w:before="0" w:after="160" w:line="360"/>
         <w:ind w:right="0" w:left="1800" w:hanging="360"/>
@@ -5261,40 +5701,50 @@
       <w:lvlText w:val="•"/>
     </w:lvl>
   </w:abstractNum>
+  <w:abstractNum w:abstractNumId="72">
+    <w:lvl w:ilvl="0">
+      <w:start w:val="1"/>
+      <w:numFmt w:val="bullet"/>
+      <w:lvlText w:val="•"/>
+    </w:lvl>
+  </w:abstractNum>
   <w:num w:numId="3">
+    <w:abstractNumId w:val="72"/>
+  </w:num>
+  <w:num w:numId="5">
     <w:abstractNumId w:val="66"/>
   </w:num>
-  <w:num w:numId="5">
+  <w:num w:numId="9">
     <w:abstractNumId w:val="60"/>
   </w:num>
-  <w:num w:numId="9">
+  <w:num w:numId="15">
     <w:abstractNumId w:val="54"/>
   </w:num>
-  <w:num w:numId="15">
+  <w:num w:numId="23">
     <w:abstractNumId w:val="48"/>
   </w:num>
-  <w:num w:numId="23">
+  <w:num w:numId="25">
     <w:abstractNumId w:val="42"/>
   </w:num>
-  <w:num w:numId="25">
+  <w:num w:numId="28">
     <w:abstractNumId w:val="36"/>
   </w:num>
-  <w:num w:numId="28">
+  <w:num w:numId="33">
     <w:abstractNumId w:val="30"/>
   </w:num>
-  <w:num w:numId="33">
+  <w:num w:numId="37">
     <w:abstractNumId w:val="24"/>
   </w:num>
-  <w:num w:numId="37">
+  <w:num w:numId="45">
     <w:abstractNumId w:val="18"/>
   </w:num>
-  <w:num w:numId="45">
+  <w:num w:numId="57">
     <w:abstractNumId w:val="12"/>
   </w:num>
-  <w:num w:numId="50">
+  <w:num w:numId="64">
     <w:abstractNumId w:val="6"/>
   </w:num>
-  <w:num w:numId="57">
+  <w:num w:numId="69">
     <w:abstractNumId w:val="0"/>
   </w:num>
 </w:numbering>

</xml_diff>